<commit_message>
got 51% accuracy, concluding the project
</commit_message>
<xml_diff>
--- a/activity report/day16.docx
+++ b/activity report/day16.docx
@@ -389,15 +389,60 @@
                 <w:color w:val="000000" w:themeColor="text1"/>
               </w:rPr>
             </w:pPr>
-          </w:p>
-          <w:p>
-            <w:pPr>
-              <w:rPr>
-                <w:color w:val="000000" w:themeColor="text1"/>
-              </w:rPr>
-            </w:pPr>
+            <w:r>
+              <w:rPr>
+                <w:color w:val="000000" w:themeColor="text1"/>
+              </w:rPr>
+              <w:t xml:space="preserve">Split the data into train and test </w:t>
+            </w:r>
+          </w:p>
+          <w:p>
+            <w:pPr>
+              <w:rPr>
+                <w:color w:val="000000" w:themeColor="text1"/>
+              </w:rPr>
+            </w:pPr>
+            <w:r>
+              <w:rPr>
+                <w:color w:val="000000" w:themeColor="text1"/>
+              </w:rPr>
+              <w:t xml:space="preserve">Done </w:t>
+            </w:r>
+            <w:r>
+              <w:rPr>
+                <w:color w:val="000000" w:themeColor="text1"/>
+              </w:rPr>
+              <w:t xml:space="preserve">concatenating </w:t>
+            </w:r>
+            <w:r>
+              <w:rPr>
+                <w:color w:val="000000" w:themeColor="text1"/>
+              </w:rPr>
+              <w:t>between them, tried applying classification models like naïve bayes but couldn’t complete fine tuning due to some errors</w:t>
+            </w:r>
             <w:bookmarkStart w:id="0" w:name="_GoBack"/>
             <w:bookmarkEnd w:id="0"/>
+          </w:p>
+          <w:p>
+            <w:pPr>
+              <w:rPr>
+                <w:color w:val="000000" w:themeColor="text1"/>
+              </w:rPr>
+            </w:pPr>
+          </w:p>
+          <w:p>
+            <w:pPr>
+              <w:rPr>
+                <w:color w:val="000000" w:themeColor="text1"/>
+              </w:rPr>
+            </w:pPr>
+          </w:p>
+          <w:p>
+            <w:pPr>
+              <w:rPr>
+                <w:color w:val="000000" w:themeColor="text1"/>
+              </w:rPr>
+            </w:pPr>
           </w:p>
         </w:tc>
       </w:tr>

</xml_diff>